<commit_message>
* updated LTG E04 and E05
</commit_message>
<xml_diff>
--- a/The-Limits-to-Growth/Exercises/E04-LCA-of-My-Favourite-Food.docx
+++ b/The-Limits-to-Growth/Exercises/E04-LCA-of-My-Favourite-Food.docx
@@ -1,12 +1,12 @@
 
 <file path=word/document.xml><?xml version="1.0" encoding="utf-8"?>
-<w:document xmlns:o="urn:schemas-microsoft-com:office:office" xmlns:r="http://schemas.openxmlformats.org/officeDocument/2006/relationships" xmlns:v="urn:schemas-microsoft-com:vml" xmlns:w="http://schemas.openxmlformats.org/wordprocessingml/2006/main" xmlns:w10="urn:schemas-microsoft-com:office:word" xmlns:wp="http://schemas.openxmlformats.org/drawingml/2006/wordprocessingDrawing" xmlns:wps="http://schemas.microsoft.com/office/word/2010/wordprocessingShape" xmlns:wpg="http://schemas.microsoft.com/office/word/2010/wordprocessingGroup" xmlns:mc="http://schemas.openxmlformats.org/markup-compatibility/2006" xmlns:wp14="http://schemas.microsoft.com/office/word/2010/wordprocessingDrawing" xmlns:w14="http://schemas.microsoft.com/office/word/2010/wordml" xmlns:w15="http://schemas.microsoft.com/office/word/2012/wordml" mc:Ignorable="w14 wp14 w15">
+<w:document xmlns:o="urn:schemas-microsoft-com:office:office" xmlns:r="http://schemas.openxmlformats.org/officeDocument/2006/relationships" xmlns:v="urn:schemas-microsoft-com:vml" xmlns:w="http://schemas.openxmlformats.org/wordprocessingml/2006/main" xmlns:w10="urn:schemas-microsoft-com:office:word" xmlns:wp="http://schemas.openxmlformats.org/drawingml/2006/wordprocessingDrawing" xmlns:wps="http://schemas.microsoft.com/office/word/2010/wordprocessingShape" xmlns:wpg="http://schemas.microsoft.com/office/word/2010/wordprocessingGroup" xmlns:mc="http://schemas.openxmlformats.org/markup-compatibility/2006" xmlns:wp14="http://schemas.microsoft.com/office/word/2010/wordprocessingDrawing" xmlns:w14="http://schemas.microsoft.com/office/word/2010/wordml" mc:Ignorable="w14 wp14">
   <w:body>
     <w:p>
       <w:pPr>
         <w:pStyle w:val="Normal"/>
         <w:tabs>
-          <w:tab w:val="clear" w:pos="720"/>
+          <w:tab w:val="clear" w:pos="709"/>
           <w:tab w:val="left" w:pos="567" w:leader="none"/>
         </w:tabs>
         <w:spacing w:lineRule="auto" w:line="240" w:before="0" w:after="120"/>
@@ -17,7 +17,7 @@
         <mc:AlternateContent>
           <mc:Choice Requires="wpg">
             <w:drawing>
-              <wp:anchor behindDoc="1" distT="0" distB="3175" distL="0" distR="0" simplePos="0" locked="0" layoutInCell="0" allowOverlap="1" relativeHeight="4" wp14:anchorId="403E3148">
+              <wp:anchor behindDoc="1" distT="0" distB="0" distL="0" distR="0" simplePos="0" locked="0" layoutInCell="1" allowOverlap="1" relativeHeight="4" wp14:anchorId="403E3148">
                 <wp:simplePos x="0" y="0"/>
                 <wp:positionH relativeFrom="page">
                   <wp:posOffset>2438400</wp:posOffset>
@@ -25,7 +25,7 @@
                 <wp:positionV relativeFrom="page">
                   <wp:posOffset>-568960</wp:posOffset>
                 </wp:positionV>
-                <wp:extent cx="7642860" cy="11596370"/>
+                <wp:extent cx="7643495" cy="11597005"/>
                 <wp:effectExtent l="0" t="0" r="0" b="3175"/>
                 <wp:wrapNone/>
                 <wp:docPr id="1" name="Group 2729"/>
@@ -37,8 +37,6 @@
                         <a:xfrm>
                           <a:off x="0" y="0"/>
                           <a:ext cx="7642800" cy="11596320"/>
-                          <a:chOff x="0" y="0"/>
-                          <a:chExt cx="7642800" cy="11596320"/>
                         </a:xfrm>
                       </wpg:grpSpPr>
                       <wpg:grpSp>
@@ -53,8 +51,8 @@
                           <wps:cNvSpPr/>
                           <wps:spPr>
                             <a:xfrm>
-                              <a:off x="4863960" y="0"/>
-                              <a:ext cx="521280" cy="11595600"/>
+                              <a:off x="4864680" y="0"/>
+                              <a:ext cx="520560" cy="11595600"/>
                             </a:xfrm>
                             <a:custGeom>
                               <a:avLst/>
@@ -84,7 +82,7 @@
                             <a:solidFill>
                               <a:srgbClr val="e4e4e4"/>
                             </a:solidFill>
-                            <a:ln w="0">
+                            <a:ln>
                               <a:noFill/>
                             </a:ln>
                           </wps:spPr>
@@ -114,7 +112,7 @@
                             <a:prstGeom prst="rect">
                               <a:avLst/>
                             </a:prstGeom>
-                            <a:ln w="0">
+                            <a:ln>
                               <a:noFill/>
                             </a:ln>
                           </pic:spPr>
@@ -130,7 +128,7 @@
             <w:pict>
               <v:group id="shape_0" alt="Group 2729" style="position:absolute;margin-left:192pt;margin-top:-44.8pt;width:601.8pt;height:913.1pt" coordorigin="3840,-896" coordsize="12036,18262">
                 <v:group id="shape_0" style="position:absolute;left:3840;top:-896;width:12036;height:18262">
-                  <v:shapetype id="_x0000_t75" coordsize="21600,21600" o:spt="75" o:preferrelative="t" path="m@4@5l@4@11@9@11@9@5xe" filled="f" stroked="f">
+                  <v:shapetype id="shapetype_75" coordsize="21600,21600" o:spt="75" o:preferrelative="t" path="m@4@5l@4@11@9@11@9@5xe" filled="f" stroked="f">
                     <v:stroke joinstyle="miter"/>
                     <v:formulas>
                       <v:f eqn="if lineDrawn pixelLineWidth 0"/>
@@ -149,10 +147,10 @@
                     <v:path o:extrusionok="f" gradientshapeok="t" o:connecttype="rect"/>
                     <o:lock v:ext="edit" aspectratio="t"/>
                   </v:shapetype>
-                  <v:shape id="shape_0" ID="Picture 2731" stroked="f" o:allowincell="f" style="position:absolute;left:3840;top:6469;width:12035;height:10896;mso-wrap-style:none;v-text-anchor:middle;mso-position-horizontal-relative:page;mso-position-vertical-relative:page" type="_x0000_t75">
+                  <v:shape id="shape_0" ID="Picture 2731" stroked="f" style="position:absolute;left:3840;top:6469;width:12035;height:10896;mso-position-horizontal-relative:page;mso-position-vertical-relative:page" type="shapetype_75">
                     <v:imagedata r:id="rId2" o:detectmouseclick="t"/>
+                    <w10:wrap type="none"/>
                     <v:stroke color="#3465a4" joinstyle="round" endcap="flat"/>
-                    <w10:wrap type="none"/>
                   </v:shape>
                 </v:group>
               </v:group>
@@ -174,7 +172,7 @@
       <w:pPr>
         <w:pStyle w:val="Normal"/>
         <w:tabs>
-          <w:tab w:val="clear" w:pos="720"/>
+          <w:tab w:val="clear" w:pos="709"/>
           <w:tab w:val="left" w:pos="567" w:leader="none"/>
         </w:tabs>
         <w:spacing w:lineRule="auto" w:line="240" w:before="0" w:after="120"/>
@@ -195,7 +193,7 @@
       <w:pPr>
         <w:pStyle w:val="Normal"/>
         <w:tabs>
-          <w:tab w:val="clear" w:pos="720"/>
+          <w:tab w:val="clear" w:pos="709"/>
           <w:tab w:val="left" w:pos="567" w:leader="none"/>
         </w:tabs>
         <w:spacing w:lineRule="exact" w:line="340" w:before="0" w:after="120"/>
@@ -214,7 +212,7 @@
       <w:pPr>
         <w:pStyle w:val="Normal"/>
         <w:tabs>
-          <w:tab w:val="clear" w:pos="720"/>
+          <w:tab w:val="clear" w:pos="709"/>
           <w:tab w:val="left" w:pos="567" w:leader="none"/>
         </w:tabs>
         <w:spacing w:lineRule="exact" w:line="340" w:before="0" w:after="120"/>
@@ -263,7 +261,7 @@
       <w:pPr>
         <w:pStyle w:val="Normal"/>
         <w:tabs>
-          <w:tab w:val="clear" w:pos="720"/>
+          <w:tab w:val="clear" w:pos="709"/>
           <w:tab w:val="left" w:pos="567" w:leader="none"/>
         </w:tabs>
         <w:spacing w:lineRule="exact" w:line="340" w:before="0" w:after="120"/>
@@ -346,7 +344,7 @@
       <w:pPr>
         <w:pStyle w:val="Normal"/>
         <w:tabs>
-          <w:tab w:val="clear" w:pos="720"/>
+          <w:tab w:val="clear" w:pos="709"/>
           <w:tab w:val="left" w:pos="567" w:leader="none"/>
         </w:tabs>
         <w:spacing w:lineRule="exact" w:line="340" w:before="0" w:after="120"/>
@@ -366,7 +364,7 @@
       <w:pPr>
         <w:pStyle w:val="Normal"/>
         <w:tabs>
-          <w:tab w:val="clear" w:pos="720"/>
+          <w:tab w:val="clear" w:pos="709"/>
           <w:tab w:val="left" w:pos="567" w:leader="none"/>
         </w:tabs>
         <w:spacing w:lineRule="exact" w:line="340" w:before="0" w:after="120"/>
@@ -384,6 +382,18 @@
           <w:u w:val="single"/>
           <w:lang w:val="en-US" w:eastAsia="de-DE" w:bidi="ar-SA"/>
         </w:rPr>
+        <w:t xml:space="preserve">1.) </w:t>
+      </w:r>
+      <w:r>
+        <w:rPr>
+          <w:rFonts w:eastAsia="宋体" w:cs="" w:cstheme="minorBidi" w:eastAsiaTheme="minorEastAsia"/>
+          <w:color w:val="000000"/>
+          <w:kern w:val="0"/>
+          <w:sz w:val="22"/>
+          <w:szCs w:val="22"/>
+          <w:u w:val="single"/>
+          <w:lang w:val="en-US" w:eastAsia="de-DE" w:bidi="ar-SA"/>
+        </w:rPr>
         <w:t>What is the environmental Impact of your favourite food?</w:t>
       </w:r>
     </w:p>
@@ -395,7 +405,7 @@
           <w:numId w:val="2"/>
         </w:numPr>
         <w:tabs>
-          <w:tab w:val="clear" w:pos="720"/>
+          <w:tab w:val="clear" w:pos="709"/>
           <w:tab w:val="left" w:pos="567" w:leader="none"/>
         </w:tabs>
         <w:spacing w:lineRule="exact" w:line="340" w:before="0" w:after="120"/>
@@ -423,7 +433,7 @@
           <w:numId w:val="2"/>
         </w:numPr>
         <w:tabs>
-          <w:tab w:val="clear" w:pos="720"/>
+          <w:tab w:val="clear" w:pos="709"/>
           <w:tab w:val="left" w:pos="567" w:leader="none"/>
         </w:tabs>
         <w:spacing w:lineRule="exact" w:line="340" w:before="0" w:after="120"/>
@@ -440,29 +450,7 @@
           <w:szCs w:val="22"/>
           <w:lang w:val="en-US" w:eastAsia="de-DE" w:bidi="ar-SA"/>
         </w:rPr>
-        <w:t xml:space="preserve">Your computation must at least consider the processes of production of the fruit/vegetable and the transportation of the fruit/vegetable from the “farm” to the grocery store </w:t>
-      </w:r>
-      <w:r>
-        <w:rPr>
-          <w:rFonts w:eastAsia="宋体" w:cs="" w:cstheme="minorBidi" w:eastAsiaTheme="minorEastAsia"/>
-          <w:color w:val="000000"/>
-          <w:kern w:val="0"/>
-          <w:sz w:val="22"/>
-          <w:szCs w:val="22"/>
-          <w:lang w:val="en-US" w:eastAsia="de-DE" w:bidi="ar-SA"/>
-        </w:rPr>
-        <w:t>(or where you bought it from)</w:t>
-      </w:r>
-      <w:r>
-        <w:rPr>
-          <w:rFonts w:eastAsia="宋体" w:cs="" w:cstheme="minorBidi" w:eastAsiaTheme="minorEastAsia"/>
-          <w:color w:val="000000"/>
-          <w:kern w:val="0"/>
-          <w:sz w:val="22"/>
-          <w:szCs w:val="22"/>
-          <w:lang w:val="en-US" w:eastAsia="de-DE" w:bidi="ar-SA"/>
-        </w:rPr>
-        <w:t>.</w:t>
+        <w:t>Your computation must at least consider the processes of production of the fruit/vegetable and the transportation of the fruit/vegetable from the “farm” to the grocery store (or where you bought it from).</w:t>
       </w:r>
     </w:p>
     <w:p>
@@ -473,7 +461,7 @@
           <w:numId w:val="2"/>
         </w:numPr>
         <w:tabs>
-          <w:tab w:val="clear" w:pos="720"/>
+          <w:tab w:val="clear" w:pos="709"/>
           <w:tab w:val="left" w:pos="567" w:leader="none"/>
         </w:tabs>
         <w:spacing w:lineRule="exact" w:line="340" w:before="0" w:after="120"/>
@@ -526,7 +514,7 @@
           <w:numId w:val="2"/>
         </w:numPr>
         <w:tabs>
-          <w:tab w:val="clear" w:pos="720"/>
+          <w:tab w:val="clear" w:pos="709"/>
           <w:tab w:val="left" w:pos="567" w:leader="none"/>
         </w:tabs>
         <w:spacing w:lineRule="exact" w:line="340" w:before="0" w:after="120"/>
@@ -568,7 +556,7 @@
           <w:numId w:val="2"/>
         </w:numPr>
         <w:tabs>
-          <w:tab w:val="clear" w:pos="720"/>
+          <w:tab w:val="clear" w:pos="709"/>
           <w:tab w:val="left" w:pos="567" w:leader="none"/>
         </w:tabs>
         <w:spacing w:lineRule="exact" w:line="340" w:before="0" w:after="120"/>
@@ -591,12 +579,60 @@
     <w:p>
       <w:pPr>
         <w:pStyle w:val="Normal"/>
+        <w:tabs>
+          <w:tab w:val="clear" w:pos="709"/>
+          <w:tab w:val="left" w:pos="567" w:leader="none"/>
+        </w:tabs>
+        <w:spacing w:lineRule="exact" w:line="340" w:before="0" w:after="120"/>
+        <w:ind w:left="1440" w:hanging="360"/>
+        <w:jc w:val="left"/>
+        <w:rPr>
+          <w:rFonts w:eastAsia="宋体" w:cs="" w:cstheme="minorBidi" w:eastAsiaTheme="minorEastAsia"/>
+          <w:color w:val="000000"/>
+          <w:kern w:val="0"/>
+          <w:sz w:val="22"/>
+          <w:szCs w:val="22"/>
+          <w:lang w:val="en-US" w:eastAsia="de-DE" w:bidi="ar-SA"/>
+        </w:rPr>
+      </w:pPr>
+      <w:r>
+        <w:rPr/>
+      </w:r>
+    </w:p>
+    <w:p>
+      <w:pPr>
+        <w:pStyle w:val="Normal"/>
+        <w:tabs>
+          <w:tab w:val="clear" w:pos="709"/>
+          <w:tab w:val="left" w:pos="567" w:leader="none"/>
+        </w:tabs>
+        <w:spacing w:lineRule="exact" w:line="340" w:before="0" w:after="120"/>
+        <w:ind w:left="709" w:hanging="0"/>
+        <w:jc w:val="left"/>
+        <w:rPr/>
+      </w:pPr>
+      <w:r>
+        <w:rPr>
+          <w:rFonts w:eastAsia="0" w:cs=""/>
+          <w:color w:val="000000"/>
+          <w:kern w:val="0"/>
+          <w:sz w:val="22"/>
+          <w:szCs w:val="22"/>
+          <w:u w:val="single"/>
+          <w:lang w:val="en-US" w:eastAsia="ar-SA" w:bidi="ar-SA"/>
+        </w:rPr>
+        <w:t>Submission:</w:t>
+      </w:r>
+    </w:p>
+    <w:p>
+      <w:pPr>
+        <w:pStyle w:val="Normal"/>
         <w:numPr>
           <w:ilvl w:val="0"/>
           <w:numId w:val="2"/>
         </w:numPr>
         <w:tabs>
-          <w:tab w:val="clear" w:pos="720"/>
+          <w:tab w:val="clear" w:pos="709"/>
           <w:tab w:val="left" w:pos="567" w:leader="none"/>
         </w:tabs>
         <w:spacing w:lineRule="exact" w:line="340" w:before="0" w:after="120"/>
@@ -637,7 +673,7 @@
           <w:numId w:val="2"/>
         </w:numPr>
         <w:tabs>
-          <w:tab w:val="clear" w:pos="720"/>
+          <w:tab w:val="clear" w:pos="709"/>
           <w:tab w:val="left" w:pos="567" w:leader="none"/>
         </w:tabs>
         <w:spacing w:lineRule="exact" w:line="340" w:before="0" w:after="120"/>
@@ -668,7 +704,7 @@
           <w:numId w:val="2"/>
         </w:numPr>
         <w:tabs>
-          <w:tab w:val="clear" w:pos="720"/>
+          <w:tab w:val="clear" w:pos="709"/>
           <w:tab w:val="left" w:pos="567" w:leader="none"/>
         </w:tabs>
         <w:spacing w:lineRule="exact" w:line="340" w:before="0" w:after="120"/>
@@ -707,7 +743,7 @@
           <w:numId w:val="2"/>
         </w:numPr>
         <w:tabs>
-          <w:tab w:val="clear" w:pos="720"/>
+          <w:tab w:val="clear" w:pos="709"/>
           <w:tab w:val="left" w:pos="567" w:leader="none"/>
         </w:tabs>
         <w:spacing w:lineRule="exact" w:line="340" w:before="0" w:after="120"/>
@@ -746,7 +782,7 @@
           <w:numId w:val="2"/>
         </w:numPr>
         <w:tabs>
-          <w:tab w:val="clear" w:pos="720"/>
+          <w:tab w:val="clear" w:pos="709"/>
           <w:tab w:val="left" w:pos="567" w:leader="none"/>
         </w:tabs>
         <w:spacing w:lineRule="exact" w:line="340" w:before="0" w:after="120"/>
@@ -795,7 +831,7 @@
       <w:pPr>
         <w:pStyle w:val="Normal"/>
         <w:tabs>
-          <w:tab w:val="clear" w:pos="720"/>
+          <w:tab w:val="clear" w:pos="709"/>
           <w:tab w:val="left" w:pos="567" w:leader="none"/>
         </w:tabs>
         <w:spacing w:lineRule="auto" w:line="300"/>
@@ -814,7 +850,7 @@
       <w:pPr>
         <w:pStyle w:val="Normal"/>
         <w:tabs>
-          <w:tab w:val="clear" w:pos="720"/>
+          <w:tab w:val="clear" w:pos="709"/>
           <w:tab w:val="left" w:pos="567" w:leader="none"/>
         </w:tabs>
         <w:spacing w:lineRule="auto" w:line="300" w:before="120" w:after="120"/>
@@ -835,7 +871,7 @@
       <w:footerReference w:type="first" r:id="rId9"/>
       <w:type w:val="nextPage"/>
       <w:pgSz w:w="11906" w:h="16838"/>
-      <w:pgMar w:left="1134" w:right="1418" w:gutter="0" w:header="709" w:top="1418" w:footer="709" w:bottom="1134"/>
+      <w:pgMar w:left="1134" w:right="1418" w:header="709" w:top="1418" w:footer="709" w:bottom="1134" w:gutter="0"/>
       <w:pgNumType w:fmt="decimal"/>
       <w:formProt w:val="false"/>
       <w:titlePg/>
@@ -847,7 +883,7 @@
 </file>
 
 <file path=word/footer1.xml><?xml version="1.0" encoding="utf-8"?>
-<w:ftr xmlns:o="urn:schemas-microsoft-com:office:office" xmlns:r="http://schemas.openxmlformats.org/officeDocument/2006/relationships" xmlns:v="urn:schemas-microsoft-com:vml" xmlns:w="http://schemas.openxmlformats.org/wordprocessingml/2006/main" xmlns:w10="urn:schemas-microsoft-com:office:word" xmlns:wp="http://schemas.openxmlformats.org/drawingml/2006/wordprocessingDrawing" xmlns:wps="http://schemas.microsoft.com/office/word/2010/wordprocessingShape" xmlns:wpg="http://schemas.microsoft.com/office/word/2010/wordprocessingGroup" xmlns:mc="http://schemas.openxmlformats.org/markup-compatibility/2006" xmlns:wp14="http://schemas.microsoft.com/office/word/2010/wordprocessingDrawing" xmlns:w14="http://schemas.microsoft.com/office/word/2010/wordml" xmlns:w15="http://schemas.microsoft.com/office/word/2012/wordml" mc:Ignorable="w14 wp14 w15">
+<w:ftr xmlns:o="urn:schemas-microsoft-com:office:office" xmlns:r="http://schemas.openxmlformats.org/officeDocument/2006/relationships" xmlns:v="urn:schemas-microsoft-com:vml" xmlns:w="http://schemas.openxmlformats.org/wordprocessingml/2006/main" xmlns:w10="urn:schemas-microsoft-com:office:word" xmlns:wp="http://schemas.openxmlformats.org/drawingml/2006/wordprocessingDrawing" xmlns:wps="http://schemas.microsoft.com/office/word/2010/wordprocessingShape" xmlns:wpg="http://schemas.microsoft.com/office/word/2010/wordprocessingGroup" xmlns:mc="http://schemas.openxmlformats.org/markup-compatibility/2006" xmlns:wp14="http://schemas.microsoft.com/office/word/2010/wordprocessingDrawing" xmlns:w14="http://schemas.microsoft.com/office/word/2010/wordml" mc:Ignorable="w14 wp14">
   <w:p>
     <w:pPr>
       <w:pStyle w:val="Footer"/>
@@ -860,7 +896,7 @@
       <mc:AlternateContent>
         <mc:Choice Requires="wps">
           <w:drawing>
-            <wp:anchor behindDoc="1" distT="0" distB="0" distL="0" distR="0" simplePos="0" locked="0" layoutInCell="0" allowOverlap="1" relativeHeight="2">
+            <wp:anchor behindDoc="1" distT="0" distB="0" distL="0" distR="0" simplePos="0" locked="0" layoutInCell="1" allowOverlap="1" relativeHeight="2">
               <wp:simplePos x="0" y="0"/>
               <wp:positionH relativeFrom="margin">
                 <wp:align>right</wp:align>
@@ -868,7 +904,7 @@
               <wp:positionV relativeFrom="paragraph">
                 <wp:posOffset>635</wp:posOffset>
               </wp:positionV>
-              <wp:extent cx="18415" cy="18415"/>
+              <wp:extent cx="19050" cy="19050"/>
               <wp:effectExtent l="0" t="0" r="0" b="0"/>
               <wp:wrapNone/>
               <wp:docPr id="4" name="Frame1"/>
@@ -885,7 +921,7 @@
                         <a:avLst/>
                       </a:prstGeom>
                       <a:noFill/>
-                      <a:ln w="0">
+                      <a:ln>
                         <a:noFill/>
                       </a:ln>
                     </wps:spPr>
@@ -915,7 +951,7 @@
                               <w:rStyle w:val="Pagenumber"/>
                               <w:color w:val="000000"/>
                             </w:rPr>
-                            <w:instrText xml:space="preserve"> PAGE </w:instrText>
+                            <w:instrText> PAGE </w:instrText>
                           </w:r>
                           <w:r>
                             <w:rPr>
@@ -941,7 +977,7 @@
                         </w:p>
                       </w:txbxContent>
                     </wps:txbx>
-                    <wps:bodyPr lIns="0" rIns="0" tIns="0" bIns="0" anchor="t">
+                    <wps:bodyPr lIns="0" rIns="0" tIns="0" bIns="0">
                       <a:spAutoFit/>
                     </wps:bodyPr>
                   </wps:wsp>
@@ -952,7 +988,8 @@
         </mc:Choice>
         <mc:Fallback>
           <w:pict>
-            <v:rect id="shape_0" ID="Frame1" path="m0,0l-2147483645,0l-2147483645,-2147483646l0,-2147483646xe" stroked="f" o:allowincell="f" style="position:absolute;margin-left:0pt;margin-top:0.05pt;width:1.4pt;height:1.4pt;mso-wrap-style:square;v-text-anchor:top;mso-position-horizontal:right;mso-position-horizontal-relative:margin">
+            <v:rect id="shape_0" ID="Frame1" stroked="f" style="position:absolute;margin-left:0pt;margin-top:0.05pt;width:1.4pt;height:1.4pt;mso-position-horizontal:right;mso-position-horizontal-relative:margin">
+              <w10:wrap type="square"/>
               <v:fill o:detectmouseclick="t" on="false"/>
               <v:stroke color="#3465a4" joinstyle="round" endcap="flat"/>
               <v:textbox>
@@ -975,7 +1012,7 @@
                         <w:rStyle w:val="Pagenumber"/>
                         <w:color w:val="000000"/>
                       </w:rPr>
-                      <w:instrText xml:space="preserve"> PAGE </w:instrText>
+                      <w:instrText> PAGE </w:instrText>
                     </w:r>
                     <w:r>
                       <w:rPr>
@@ -1001,7 +1038,6 @@
                   </w:p>
                 </w:txbxContent>
               </v:textbox>
-              <w10:wrap type="none"/>
             </v:rect>
           </w:pict>
         </mc:Fallback>
@@ -1057,7 +1093,7 @@
 </file>
 
 <file path=word/footer2.xml><?xml version="1.0" encoding="utf-8"?>
-<w:ftr xmlns:o="urn:schemas-microsoft-com:office:office" xmlns:r="http://schemas.openxmlformats.org/officeDocument/2006/relationships" xmlns:v="urn:schemas-microsoft-com:vml" xmlns:w="http://schemas.openxmlformats.org/wordprocessingml/2006/main" xmlns:w10="urn:schemas-microsoft-com:office:word" xmlns:wp="http://schemas.openxmlformats.org/drawingml/2006/wordprocessingDrawing" xmlns:wps="http://schemas.microsoft.com/office/word/2010/wordprocessingShape" xmlns:wpg="http://schemas.microsoft.com/office/word/2010/wordprocessingGroup" xmlns:mc="http://schemas.openxmlformats.org/markup-compatibility/2006" xmlns:wp14="http://schemas.microsoft.com/office/word/2010/wordprocessingDrawing" xmlns:w14="http://schemas.microsoft.com/office/word/2010/wordml" xmlns:w15="http://schemas.microsoft.com/office/word/2012/wordml" mc:Ignorable="w14 wp14 w15">
+<w:ftr xmlns:o="urn:schemas-microsoft-com:office:office" xmlns:r="http://schemas.openxmlformats.org/officeDocument/2006/relationships" xmlns:v="urn:schemas-microsoft-com:vml" xmlns:w="http://schemas.openxmlformats.org/wordprocessingml/2006/main" xmlns:w10="urn:schemas-microsoft-com:office:word" xmlns:wp="http://schemas.openxmlformats.org/drawingml/2006/wordprocessingDrawing" xmlns:wps="http://schemas.microsoft.com/office/word/2010/wordprocessingShape" xmlns:wpg="http://schemas.microsoft.com/office/word/2010/wordprocessingGroup" xmlns:mc="http://schemas.openxmlformats.org/markup-compatibility/2006" xmlns:wp14="http://schemas.microsoft.com/office/word/2010/wordprocessingDrawing" xmlns:w14="http://schemas.microsoft.com/office/word/2010/wordml" mc:Ignorable="w14 wp14">
   <w:p>
     <w:pPr>
       <w:pStyle w:val="Footer"/>
@@ -1067,7 +1103,7 @@
     <w:r>
       <w:rPr/>
       <w:drawing>
-        <wp:anchor behindDoc="1" distT="0" distB="0" distL="0" distR="0" simplePos="0" locked="0" layoutInCell="0" allowOverlap="1" relativeHeight="3">
+        <wp:anchor behindDoc="1" distT="0" distB="0" distL="0" distR="0" simplePos="0" locked="0" layoutInCell="1" allowOverlap="1" relativeHeight="3">
           <wp:simplePos x="0" y="0"/>
           <wp:positionH relativeFrom="column">
             <wp:posOffset>-540385</wp:posOffset>
@@ -1118,7 +1154,7 @@
 </file>
 
 <file path=word/header1.xml><?xml version="1.0" encoding="utf-8"?>
-<w:hdr xmlns:o="urn:schemas-microsoft-com:office:office" xmlns:r="http://schemas.openxmlformats.org/officeDocument/2006/relationships" xmlns:v="urn:schemas-microsoft-com:vml" xmlns:w="http://schemas.openxmlformats.org/wordprocessingml/2006/main" xmlns:w10="urn:schemas-microsoft-com:office:word" xmlns:wp="http://schemas.openxmlformats.org/drawingml/2006/wordprocessingDrawing" xmlns:wps="http://schemas.microsoft.com/office/word/2010/wordprocessingShape" xmlns:wpg="http://schemas.microsoft.com/office/word/2010/wordprocessingGroup" xmlns:mc="http://schemas.openxmlformats.org/markup-compatibility/2006" xmlns:wp14="http://schemas.microsoft.com/office/word/2010/wordprocessingDrawing" xmlns:w14="http://schemas.microsoft.com/office/word/2010/wordml" xmlns:w15="http://schemas.microsoft.com/office/word/2012/wordml" mc:Ignorable="w14 wp14 w15">
+<w:hdr xmlns:o="urn:schemas-microsoft-com:office:office" xmlns:r="http://schemas.openxmlformats.org/officeDocument/2006/relationships" xmlns:v="urn:schemas-microsoft-com:vml" xmlns:w="http://schemas.openxmlformats.org/wordprocessingml/2006/main" xmlns:w10="urn:schemas-microsoft-com:office:word" xmlns:wp="http://schemas.openxmlformats.org/drawingml/2006/wordprocessingDrawing" xmlns:wps="http://schemas.microsoft.com/office/word/2010/wordprocessingShape" xmlns:wpg="http://schemas.microsoft.com/office/word/2010/wordprocessingGroup" xmlns:mc="http://schemas.openxmlformats.org/markup-compatibility/2006" xmlns:wp14="http://schemas.microsoft.com/office/word/2010/wordprocessingDrawing" xmlns:w14="http://schemas.microsoft.com/office/word/2010/wordml" mc:Ignorable="w14 wp14">
   <w:p>
     <w:pPr>
       <w:pStyle w:val="Normal"/>
@@ -1147,11 +1183,11 @@
           <wp:wrapTight wrapText="bothSides">
             <wp:wrapPolygon edited="0">
               <wp:start x="-4" y="0"/>
-              <wp:lineTo x="-4" y="20690"/>
-              <wp:lineTo x="21447" y="20690"/>
-              <wp:lineTo x="21447" y="8847"/>
-              <wp:lineTo x="4112" y="8847"/>
-              <wp:lineTo x="4112" y="0"/>
+              <wp:lineTo x="-4" y="20666"/>
+              <wp:lineTo x="21443" y="20666"/>
+              <wp:lineTo x="21443" y="8823"/>
+              <wp:lineTo x="4104" y="8823"/>
+              <wp:lineTo x="4104" y="0"/>
               <wp:lineTo x="-4" y="0"/>
             </wp:wrapPolygon>
           </wp:wrapTight>
@@ -1194,7 +1230,7 @@
 </file>
 
 <file path=word/header2.xml><?xml version="1.0" encoding="utf-8"?>
-<w:hdr xmlns:o="urn:schemas-microsoft-com:office:office" xmlns:r="http://schemas.openxmlformats.org/officeDocument/2006/relationships" xmlns:v="urn:schemas-microsoft-com:vml" xmlns:w="http://schemas.openxmlformats.org/wordprocessingml/2006/main" xmlns:w10="urn:schemas-microsoft-com:office:word" xmlns:wp="http://schemas.openxmlformats.org/drawingml/2006/wordprocessingDrawing" xmlns:wps="http://schemas.microsoft.com/office/word/2010/wordprocessingShape" xmlns:wpg="http://schemas.microsoft.com/office/word/2010/wordprocessingGroup" xmlns:mc="http://schemas.openxmlformats.org/markup-compatibility/2006" xmlns:wp14="http://schemas.microsoft.com/office/word/2010/wordprocessingDrawing" xmlns:w14="http://schemas.microsoft.com/office/word/2010/wordml" xmlns:w15="http://schemas.microsoft.com/office/word/2012/wordml" mc:Ignorable="w14 wp14 w15">
+<w:hdr xmlns:o="urn:schemas-microsoft-com:office:office" xmlns:r="http://schemas.openxmlformats.org/officeDocument/2006/relationships" xmlns:v="urn:schemas-microsoft-com:vml" xmlns:w="http://schemas.openxmlformats.org/wordprocessingml/2006/main" xmlns:w10="urn:schemas-microsoft-com:office:word" xmlns:wp="http://schemas.openxmlformats.org/drawingml/2006/wordprocessingDrawing" xmlns:wps="http://schemas.microsoft.com/office/word/2010/wordprocessingShape" xmlns:wpg="http://schemas.microsoft.com/office/word/2010/wordprocessingGroup" xmlns:mc="http://schemas.openxmlformats.org/markup-compatibility/2006" xmlns:wp14="http://schemas.microsoft.com/office/word/2010/wordprocessingDrawing" xmlns:w14="http://schemas.microsoft.com/office/word/2010/wordml" mc:Ignorable="w14 wp14">
   <w:p>
     <w:pPr>
       <w:pStyle w:val="Header"/>
@@ -1208,7 +1244,7 @@
     <w:r>
       <w:rPr/>
       <w:drawing>
-        <wp:anchor behindDoc="0" distT="0" distB="0" distL="114300" distR="114300" simplePos="0" locked="0" layoutInCell="0" allowOverlap="1" relativeHeight="5">
+        <wp:anchor behindDoc="0" distT="0" distB="0" distL="114300" distR="114300" simplePos="0" locked="0" layoutInCell="1" allowOverlap="1" relativeHeight="5">
           <wp:simplePos x="0" y="0"/>
           <wp:positionH relativeFrom="page">
             <wp:align>left</wp:align>
@@ -1221,11 +1257,11 @@
           <wp:wrapTight wrapText="bothSides">
             <wp:wrapPolygon edited="0">
               <wp:start x="-4" y="0"/>
-              <wp:lineTo x="-4" y="20992"/>
-              <wp:lineTo x="21473" y="20992"/>
-              <wp:lineTo x="21473" y="9265"/>
-              <wp:lineTo x="4112" y="7012"/>
-              <wp:lineTo x="4112" y="0"/>
+              <wp:lineTo x="-4" y="20968"/>
+              <wp:lineTo x="21469" y="20968"/>
+              <wp:lineTo x="21469" y="9241"/>
+              <wp:lineTo x="4104" y="6988"/>
+              <wp:lineTo x="4104" y="0"/>
               <wp:lineTo x="-4" y="0"/>
             </wp:wrapPolygon>
           </wp:wrapTight>
@@ -1268,7 +1304,7 @@
 </file>
 
 <file path=word/numbering.xml><?xml version="1.0" encoding="utf-8"?>
-<w:numbering xmlns:w="http://schemas.openxmlformats.org/wordprocessingml/2006/main" xmlns:o="urn:schemas-microsoft-com:office:office" xmlns:r="http://schemas.openxmlformats.org/officeDocument/2006/relationships" xmlns:v="urn:schemas-microsoft-com:vml" xmlns:mc="http://schemas.openxmlformats.org/markup-compatibility/2006" xmlns:w14="http://schemas.microsoft.com/office/word/2010/wordml" mc:Ignorable="w14">
+<w:numbering xmlns:w="http://schemas.openxmlformats.org/wordprocessingml/2006/main" xmlns:o="urn:schemas-microsoft-com:office:office" xmlns:r="http://schemas.openxmlformats.org/officeDocument/2006/relationships" xmlns:v="urn:schemas-microsoft-com:vml">
   <w:abstractNum w:abstractNumId="1">
     <w:lvl w:ilvl="0">
       <w:start w:val="1"/>
@@ -1282,7 +1318,6 @@
         </w:tabs>
         <w:ind w:left="432" w:hanging="432"/>
       </w:pPr>
-      <w:rPr/>
     </w:lvl>
     <w:lvl w:ilvl="1">
       <w:start w:val="1"/>
@@ -1312,7 +1347,6 @@
         </w:tabs>
         <w:ind w:left="0" w:hanging="0"/>
       </w:pPr>
-      <w:rPr/>
     </w:lvl>
     <w:lvl w:ilvl="3">
       <w:start w:val="1"/>
@@ -1326,7 +1360,6 @@
         </w:tabs>
         <w:ind w:left="864" w:hanging="864"/>
       </w:pPr>
-      <w:rPr/>
     </w:lvl>
     <w:lvl w:ilvl="4">
       <w:start w:val="1"/>
@@ -1340,7 +1373,6 @@
         </w:tabs>
         <w:ind w:left="1008" w:hanging="1008"/>
       </w:pPr>
-      <w:rPr/>
     </w:lvl>
     <w:lvl w:ilvl="5">
       <w:start w:val="1"/>
@@ -1354,7 +1386,6 @@
         </w:tabs>
         <w:ind w:left="1152" w:hanging="1152"/>
       </w:pPr>
-      <w:rPr/>
     </w:lvl>
     <w:lvl w:ilvl="6">
       <w:start w:val="1"/>
@@ -1368,7 +1399,6 @@
         </w:tabs>
         <w:ind w:left="1296" w:hanging="1296"/>
       </w:pPr>
-      <w:rPr/>
     </w:lvl>
     <w:lvl w:ilvl="7">
       <w:start w:val="1"/>
@@ -1382,7 +1412,6 @@
         </w:tabs>
         <w:ind w:left="1440" w:hanging="1440"/>
       </w:pPr>
-      <w:rPr/>
     </w:lvl>
     <w:lvl w:ilvl="8">
       <w:start w:val="1"/>
@@ -1396,7 +1425,6 @@
         </w:tabs>
         <w:ind w:left="1584" w:hanging="1584"/>
       </w:pPr>
-      <w:rPr/>
     </w:lvl>
   </w:abstractNum>
   <w:abstractNum w:abstractNumId="2">
@@ -2637,7 +2665,7 @@
     <w:rsid w:val="00483686"/>
     <w:pPr>
       <w:tabs>
-        <w:tab w:val="clear" w:pos="720"/>
+        <w:tab w:val="clear" w:pos="709"/>
         <w:tab w:val="center" w:pos="4703" w:leader="none"/>
         <w:tab w:val="right" w:pos="9406" w:leader="none"/>
       </w:tabs>
@@ -2654,7 +2682,7 @@
     <w:rsid w:val="00483686"/>
     <w:pPr>
       <w:tabs>
-        <w:tab w:val="clear" w:pos="720"/>
+        <w:tab w:val="clear" w:pos="709"/>
         <w:tab w:val="center" w:pos="4703" w:leader="none"/>
         <w:tab w:val="right" w:pos="9406" w:leader="none"/>
       </w:tabs>
@@ -2712,7 +2740,7 @@
     <w:rsid w:val="00790e12"/>
     <w:pPr>
       <w:tabs>
-        <w:tab w:val="clear" w:pos="720"/>
+        <w:tab w:val="clear" w:pos="709"/>
         <w:tab w:val="left" w:pos="880" w:leader="none"/>
         <w:tab w:val="right" w:pos="9396" w:leader="dot"/>
       </w:tabs>
@@ -3036,7 +3064,7 @@
     <w:pPr/>
     <w:rPr/>
   </w:style>
-  <w:style w:type="paragraph" w:styleId="ContentsHeading">
+  <w:style w:type="paragraph" w:styleId="TOCHeading">
     <w:name w:val="TOC Heading"/>
     <w:basedOn w:val="Heading1"/>
     <w:next w:val="Normal"/>

</xml_diff>